<commit_message>
Imágenes añadidas al GDD
</commit_message>
<xml_diff>
--- a/Diseños de jugabilidad/Get out of me! GDD.docx
+++ b/Diseños de jugabilidad/Get out of me! GDD.docx
@@ -172,11 +172,9 @@
       </w:r>
     </w:p>
     <w:p>
-      <w:proofErr w:type="spellStart"/>
       <w:r>
         <w:t>Moveset</w:t>
       </w:r>
-      <w:proofErr w:type="spellEnd"/>
     </w:p>
     <w:p/>
     <w:p>
@@ -280,7 +278,6 @@
           <w:szCs w:val="48"/>
         </w:rPr>
       </w:pPr>
-      <w:proofErr w:type="spellStart"/>
       <w:r>
         <w:rPr>
           <w:rFonts w:ascii="Segoe UI" w:hAnsi="Segoe UI" w:cs="Segoe UI"/>
@@ -291,7 +288,6 @@
         <w:lastRenderedPageBreak/>
         <w:t>Background</w:t>
       </w:r>
-      <w:proofErr w:type="spellEnd"/>
     </w:p>
     <w:p/>
     <w:p>
@@ -309,23 +305,7 @@
           <w:rFonts w:ascii="Segoe UI" w:hAnsi="Segoe UI" w:cs="Segoe UI"/>
           <w:color w:val="24292E"/>
         </w:rPr>
-        <w:t xml:space="preserve">Avenida </w:t>
-      </w:r>
-      <w:proofErr w:type="spellStart"/>
-      <w:r>
-        <w:rPr>
-          <w:rFonts w:ascii="Segoe UI" w:hAnsi="Segoe UI" w:cs="Segoe UI"/>
-          <w:color w:val="24292E"/>
-        </w:rPr>
-        <w:t>Verno</w:t>
-      </w:r>
-      <w:proofErr w:type="spellEnd"/>
-      <w:r>
-        <w:rPr>
-          <w:rFonts w:ascii="Segoe UI" w:hAnsi="Segoe UI" w:cs="Segoe UI"/>
-          <w:color w:val="24292E"/>
-        </w:rPr>
-        <w:t xml:space="preserve"> nº 17 es una mansión encantada la cual ha permanecido felizmente abandonada durante ya varias décadas. Es notoriamente conocida por los horrores que alberga y misterios que la rodean, por lo que de vez en cuando es visitada por intrépidos exploradores y curiosos que, inevitablemente, acaban huyendo de sus espeluznantes encantamientos.</w:t>
+        <w:t>Avenida Verno nº 17 es una mansión encantada la cual ha permanecido felizmente abandonada durante ya varias décadas. Es notoriamente conocida por los horrores que alberga y misterios que la rodean, por lo que de vez en cuando es visitada por intrépidos exploradores y curiosos que, inevitablemente, acaban huyendo de sus espeluznantes encantamientos.</w:t>
       </w:r>
     </w:p>
     <w:p>
@@ -343,57 +323,7 @@
           <w:rFonts w:ascii="Segoe UI" w:hAnsi="Segoe UI" w:cs="Segoe UI"/>
           <w:color w:val="24292E"/>
         </w:rPr>
-        <w:t xml:space="preserve">Todo era maravilloso y fácil, pues </w:t>
-      </w:r>
-      <w:proofErr w:type="spellStart"/>
-      <w:proofErr w:type="gramStart"/>
-      <w:r>
-        <w:rPr>
-          <w:rFonts w:ascii="Segoe UI" w:hAnsi="Segoe UI" w:cs="Segoe UI"/>
-          <w:color w:val="24292E"/>
-        </w:rPr>
-        <w:t>A.Verno</w:t>
-      </w:r>
-      <w:proofErr w:type="spellEnd"/>
-      <w:proofErr w:type="gramEnd"/>
-      <w:r>
-        <w:rPr>
-          <w:rFonts w:ascii="Segoe UI" w:hAnsi="Segoe UI" w:cs="Segoe UI"/>
-          <w:color w:val="24292E"/>
-        </w:rPr>
-        <w:t xml:space="preserve"> nº 17 disfrutaba de su existencia espantando a todos sus visitantes y permaneciendo deshabitada. Así fue, claro, hasta que un día llegó a ser </w:t>
-      </w:r>
-      <w:proofErr w:type="spellStart"/>
-      <w:r>
-        <w:rPr>
-          <w:rFonts w:ascii="Segoe UI" w:hAnsi="Segoe UI" w:cs="Segoe UI"/>
-          <w:color w:val="24292E"/>
-        </w:rPr>
-        <w:t>okupada</w:t>
-      </w:r>
-      <w:proofErr w:type="spellEnd"/>
-      <w:r>
-        <w:rPr>
-          <w:rFonts w:ascii="Segoe UI" w:hAnsi="Segoe UI" w:cs="Segoe UI"/>
-          <w:color w:val="24292E"/>
-        </w:rPr>
-        <w:t xml:space="preserve"> por </w:t>
-      </w:r>
-      <w:proofErr w:type="spellStart"/>
-      <w:r>
-        <w:rPr>
-          <w:rFonts w:ascii="Segoe UI" w:hAnsi="Segoe UI" w:cs="Segoe UI"/>
-          <w:color w:val="24292E"/>
-        </w:rPr>
-        <w:t>Dabid</w:t>
-      </w:r>
-      <w:proofErr w:type="spellEnd"/>
-      <w:r>
-        <w:rPr>
-          <w:rFonts w:ascii="Segoe UI" w:hAnsi="Segoe UI" w:cs="Segoe UI"/>
-          <w:color w:val="24292E"/>
-        </w:rPr>
-        <w:t xml:space="preserve"> y sus amigos; un grupo de ingenieros recién graduados "en busca" de un futuro no muy propicios a pagar alquileres.</w:t>
+        <w:t>Todo era maravilloso y fácil, pues A.Verno nº 17 disfrutaba de su existencia espantando a todos sus visitantes y permaneciendo deshabitada. Así fue, claro, hasta que un día llegó a ser okupada por Dabid y sus amigos; un grupo de ingenieros recién graduados "en busca" de un futuro no muy propicios a pagar alquileres.</w:t>
       </w:r>
     </w:p>
     <w:p>
@@ -427,27 +357,71 @@
       <w:r>
         <w:rPr>
           <w:rFonts w:ascii="Segoe UI" w:hAnsi="Segoe UI" w:cs="Segoe UI"/>
-          <w:color w:val="24292E"/>
-        </w:rPr>
-        <w:t xml:space="preserve">Mientras pretenden hacer de </w:t>
-      </w:r>
-      <w:proofErr w:type="spellStart"/>
-      <w:proofErr w:type="gramStart"/>
-      <w:r>
-        <w:rPr>
-          <w:rFonts w:ascii="Segoe UI" w:hAnsi="Segoe UI" w:cs="Segoe UI"/>
-          <w:color w:val="24292E"/>
-        </w:rPr>
-        <w:t>A.Verno</w:t>
-      </w:r>
-      <w:proofErr w:type="spellEnd"/>
-      <w:proofErr w:type="gramEnd"/>
-      <w:r>
-        <w:rPr>
-          <w:rFonts w:ascii="Segoe UI" w:hAnsi="Segoe UI" w:cs="Segoe UI"/>
-          <w:color w:val="24292E"/>
-        </w:rPr>
-        <w:t xml:space="preserve"> nº 17 su nuevo hogar, la mansión se escandaliza ante el auténtico terror y la roña acumulada en la vida de un okupa. Ante esta desesperada situación, la mansión les engaña proponiéndoles un trato: "No sois lo suficientemente valientes como para habitarme individualmente, pero si así fuera, reconocería como mi dueño legítimo al último de vosotros que permaneciese dentro de mí".</w:t>
+          <w:noProof/>
+          <w:color w:val="24292E"/>
+        </w:rPr>
+        <w:drawing>
+          <wp:anchor distT="0" distB="0" distL="114300" distR="114300" simplePos="0" relativeHeight="251702272" behindDoc="0" locked="0" layoutInCell="1" allowOverlap="1" wp14:anchorId="3E21C8A4" wp14:editId="19A54AB4">
+            <wp:simplePos x="0" y="0"/>
+            <wp:positionH relativeFrom="column">
+              <wp:posOffset>5981700</wp:posOffset>
+            </wp:positionH>
+            <wp:positionV relativeFrom="paragraph">
+              <wp:posOffset>676275</wp:posOffset>
+            </wp:positionV>
+            <wp:extent cx="1950720" cy="1311910"/>
+            <wp:effectExtent l="0" t="0" r="0" b="0"/>
+            <wp:wrapSquare wrapText="bothSides"/>
+            <wp:docPr id="35" name="Imagen 35"/>
+            <wp:cNvGraphicFramePr>
+              <a:graphicFrameLocks xmlns:a="http://schemas.openxmlformats.org/drawingml/2006/main" noChangeAspect="1"/>
+            </wp:cNvGraphicFramePr>
+            <a:graphic xmlns:a="http://schemas.openxmlformats.org/drawingml/2006/main">
+              <a:graphicData uri="http://schemas.openxmlformats.org/drawingml/2006/picture">
+                <pic:pic xmlns:pic="http://schemas.openxmlformats.org/drawingml/2006/picture">
+                  <pic:nvPicPr>
+                    <pic:cNvPr id="35" name="fantasma patrulla.png"/>
+                    <pic:cNvPicPr/>
+                  </pic:nvPicPr>
+                  <pic:blipFill>
+                    <a:blip r:embed="rId4" cstate="print">
+                      <a:extLst>
+                        <a:ext uri="{28A0092B-C50C-407E-A947-70E740481C1C}">
+                          <a14:useLocalDpi xmlns:a14="http://schemas.microsoft.com/office/drawing/2010/main" val="0"/>
+                        </a:ext>
+                      </a:extLst>
+                    </a:blip>
+                    <a:stretch>
+                      <a:fillRect/>
+                    </a:stretch>
+                  </pic:blipFill>
+                  <pic:spPr>
+                    <a:xfrm>
+                      <a:off x="0" y="0"/>
+                      <a:ext cx="1950720" cy="1311910"/>
+                    </a:xfrm>
+                    <a:prstGeom prst="rect">
+                      <a:avLst/>
+                    </a:prstGeom>
+                  </pic:spPr>
+                </pic:pic>
+              </a:graphicData>
+            </a:graphic>
+            <wp14:sizeRelH relativeFrom="margin">
+              <wp14:pctWidth>0</wp14:pctWidth>
+            </wp14:sizeRelH>
+            <wp14:sizeRelV relativeFrom="margin">
+              <wp14:pctHeight>0</wp14:pctHeight>
+            </wp14:sizeRelV>
+          </wp:anchor>
+        </w:drawing>
+      </w:r>
+      <w:r>
+        <w:rPr>
+          <w:rFonts w:ascii="Segoe UI" w:hAnsi="Segoe UI" w:cs="Segoe UI"/>
+          <w:color w:val="24292E"/>
+        </w:rPr>
+        <w:t>Mientras pretenden hacer de A.Verno nº 17 su nuevo hogar, la mansión se escandaliza ante el auténtico terror y la roña acumulada en la vida de un okupa. Ante esta desesperada situación, la mansión les engaña proponiéndoles un trato: "No sois lo suficientemente valientes como para habitarme individualmente, pero si así fuera, reconocería como mi dueño legítimo al último de vosotros que permaneciese dentro de mí".</w:t>
       </w:r>
     </w:p>
     <w:p>
@@ -511,23 +485,7 @@
           <w:rFonts w:ascii="Segoe UI" w:hAnsi="Segoe UI" w:cs="Segoe UI"/>
           <w:color w:val="24292E"/>
         </w:rPr>
-        <w:t xml:space="preserve">Avenida </w:t>
-      </w:r>
-      <w:proofErr w:type="spellStart"/>
-      <w:r>
-        <w:rPr>
-          <w:rFonts w:ascii="Segoe UI" w:hAnsi="Segoe UI" w:cs="Segoe UI"/>
-          <w:color w:val="24292E"/>
-        </w:rPr>
-        <w:t>Verno</w:t>
-      </w:r>
-      <w:proofErr w:type="spellEnd"/>
-      <w:r>
-        <w:rPr>
-          <w:rFonts w:ascii="Segoe UI" w:hAnsi="Segoe UI" w:cs="Segoe UI"/>
-          <w:color w:val="24292E"/>
-        </w:rPr>
-        <w:t xml:space="preserve"> nº 17 es una mansión encantada la cual ha permanecido felizmente abandonada durante ya varias décadas. Es notoriamente conocida por los horrores que alberga y misterios que la rodean, por lo que de vez en cuando es visitada por intrépidos exploradores y curiosos que, inevitablemente, acaban huyendo de sus espeluznantes encantamientos.</w:t>
+        <w:t>Avenida Verno nº 17 es una mansión encantada la cual ha permanecido felizmente abandonada durante ya varias décadas. Es notoriamente conocida por los horrores que alberga y misterios que la rodean, por lo que de vez en cuando es visitada por intrépidos exploradores y curiosos que, inevitablemente, acaban huyendo de sus espeluznantes encantamientos.</w:t>
       </w:r>
     </w:p>
     <w:p>
@@ -545,57 +503,7 @@
           <w:rFonts w:ascii="Segoe UI" w:hAnsi="Segoe UI" w:cs="Segoe UI"/>
           <w:color w:val="24292E"/>
         </w:rPr>
-        <w:t xml:space="preserve">Todo era maravilloso y fácil, pues </w:t>
-      </w:r>
-      <w:proofErr w:type="spellStart"/>
-      <w:proofErr w:type="gramStart"/>
-      <w:r>
-        <w:rPr>
-          <w:rFonts w:ascii="Segoe UI" w:hAnsi="Segoe UI" w:cs="Segoe UI"/>
-          <w:color w:val="24292E"/>
-        </w:rPr>
-        <w:t>A.Verno</w:t>
-      </w:r>
-      <w:proofErr w:type="spellEnd"/>
-      <w:proofErr w:type="gramEnd"/>
-      <w:r>
-        <w:rPr>
-          <w:rFonts w:ascii="Segoe UI" w:hAnsi="Segoe UI" w:cs="Segoe UI"/>
-          <w:color w:val="24292E"/>
-        </w:rPr>
-        <w:t xml:space="preserve"> nº 17 disfrutaba de su existencia espantando a todos sus visitantes y permaneciendo deshabitada. Así fue, claro, hasta que un día llegó a ser </w:t>
-      </w:r>
-      <w:proofErr w:type="spellStart"/>
-      <w:r>
-        <w:rPr>
-          <w:rFonts w:ascii="Segoe UI" w:hAnsi="Segoe UI" w:cs="Segoe UI"/>
-          <w:color w:val="24292E"/>
-        </w:rPr>
-        <w:t>okupada</w:t>
-      </w:r>
-      <w:proofErr w:type="spellEnd"/>
-      <w:r>
-        <w:rPr>
-          <w:rFonts w:ascii="Segoe UI" w:hAnsi="Segoe UI" w:cs="Segoe UI"/>
-          <w:color w:val="24292E"/>
-        </w:rPr>
-        <w:t xml:space="preserve"> por </w:t>
-      </w:r>
-      <w:proofErr w:type="spellStart"/>
-      <w:r>
-        <w:rPr>
-          <w:rFonts w:ascii="Segoe UI" w:hAnsi="Segoe UI" w:cs="Segoe UI"/>
-          <w:color w:val="24292E"/>
-        </w:rPr>
-        <w:t>Dabid</w:t>
-      </w:r>
-      <w:proofErr w:type="spellEnd"/>
-      <w:r>
-        <w:rPr>
-          <w:rFonts w:ascii="Segoe UI" w:hAnsi="Segoe UI" w:cs="Segoe UI"/>
-          <w:color w:val="24292E"/>
-        </w:rPr>
-        <w:t xml:space="preserve"> y sus amigos; un grupo de ingenieros recién graduados "en busca" de un futuro no muy propicios a pagar alquileres.</w:t>
+        <w:t>Todo era maravilloso y fácil, pues A.Verno nº 17 disfrutaba de su existencia espantando a todos sus visitantes y permaneciendo deshabitada. Así fue, claro, hasta que un día llegó a ser okupada por Dabid y sus amigos; un grupo de ingenieros recién graduados "en busca" de un futuro no muy propicios a pagar alquileres.</w:t>
       </w:r>
     </w:p>
     <w:p>
@@ -629,27 +537,71 @@
       <w:r>
         <w:rPr>
           <w:rFonts w:ascii="Segoe UI" w:hAnsi="Segoe UI" w:cs="Segoe UI"/>
-          <w:color w:val="24292E"/>
-        </w:rPr>
-        <w:t xml:space="preserve">Mientras pretenden hacer de </w:t>
-      </w:r>
-      <w:proofErr w:type="spellStart"/>
-      <w:proofErr w:type="gramStart"/>
-      <w:r>
-        <w:rPr>
-          <w:rFonts w:ascii="Segoe UI" w:hAnsi="Segoe UI" w:cs="Segoe UI"/>
-          <w:color w:val="24292E"/>
-        </w:rPr>
-        <w:t>A.Verno</w:t>
-      </w:r>
-      <w:proofErr w:type="spellEnd"/>
-      <w:proofErr w:type="gramEnd"/>
-      <w:r>
-        <w:rPr>
-          <w:rFonts w:ascii="Segoe UI" w:hAnsi="Segoe UI" w:cs="Segoe UI"/>
-          <w:color w:val="24292E"/>
-        </w:rPr>
-        <w:t xml:space="preserve"> nº 17 su nuevo hogar, la mansión se escandaliza ante el auténtico terror y la roña acumulada en la vida de un okupa. Ante esta desesperada situación, la mansión les engaña proponiéndoles un trato: "No sois lo suficientemente valientes como para habitarme individualmente, pero si así fuera, reconocería como mi dueño legítimo al último de vosotros que permaneciese dentro de mí".</w:t>
+          <w:noProof/>
+          <w:color w:val="24292E"/>
+        </w:rPr>
+        <w:drawing>
+          <wp:anchor distT="0" distB="0" distL="114300" distR="114300" simplePos="0" relativeHeight="251703296" behindDoc="0" locked="0" layoutInCell="1" allowOverlap="1" wp14:anchorId="0631A08F" wp14:editId="4D6C220C">
+            <wp:simplePos x="0" y="0"/>
+            <wp:positionH relativeFrom="margin">
+              <wp:posOffset>5433060</wp:posOffset>
+            </wp:positionH>
+            <wp:positionV relativeFrom="paragraph">
+              <wp:posOffset>855980</wp:posOffset>
+            </wp:positionV>
+            <wp:extent cx="2860675" cy="2022475"/>
+            <wp:effectExtent l="0" t="0" r="0" b="0"/>
+            <wp:wrapSquare wrapText="bothSides"/>
+            <wp:docPr id="37" name="Imagen 37"/>
+            <wp:cNvGraphicFramePr>
+              <a:graphicFrameLocks xmlns:a="http://schemas.openxmlformats.org/drawingml/2006/main" noChangeAspect="1"/>
+            </wp:cNvGraphicFramePr>
+            <a:graphic xmlns:a="http://schemas.openxmlformats.org/drawingml/2006/main">
+              <a:graphicData uri="http://schemas.openxmlformats.org/drawingml/2006/picture">
+                <pic:pic xmlns:pic="http://schemas.openxmlformats.org/drawingml/2006/picture">
+                  <pic:nvPicPr>
+                    <pic:cNvPr id="37" name="fin de juego.png"/>
+                    <pic:cNvPicPr/>
+                  </pic:nvPicPr>
+                  <pic:blipFill>
+                    <a:blip r:embed="rId5" cstate="print">
+                      <a:extLst>
+                        <a:ext uri="{28A0092B-C50C-407E-A947-70E740481C1C}">
+                          <a14:useLocalDpi xmlns:a14="http://schemas.microsoft.com/office/drawing/2010/main" val="0"/>
+                        </a:ext>
+                      </a:extLst>
+                    </a:blip>
+                    <a:stretch>
+                      <a:fillRect/>
+                    </a:stretch>
+                  </pic:blipFill>
+                  <pic:spPr>
+                    <a:xfrm>
+                      <a:off x="0" y="0"/>
+                      <a:ext cx="2860675" cy="2022475"/>
+                    </a:xfrm>
+                    <a:prstGeom prst="rect">
+                      <a:avLst/>
+                    </a:prstGeom>
+                  </pic:spPr>
+                </pic:pic>
+              </a:graphicData>
+            </a:graphic>
+            <wp14:sizeRelH relativeFrom="margin">
+              <wp14:pctWidth>0</wp14:pctWidth>
+            </wp14:sizeRelH>
+            <wp14:sizeRelV relativeFrom="margin">
+              <wp14:pctHeight>0</wp14:pctHeight>
+            </wp14:sizeRelV>
+          </wp:anchor>
+        </w:drawing>
+      </w:r>
+      <w:r>
+        <w:rPr>
+          <w:rFonts w:ascii="Segoe UI" w:hAnsi="Segoe UI" w:cs="Segoe UI"/>
+          <w:color w:val="24292E"/>
+        </w:rPr>
+        <w:t>Mientras pretenden hacer de A.Verno nº 17 su nuevo hogar, la mansión se escandaliza ante el auténtico terror y la roña acumulada en la vida de un okupa. Ante esta desesperada situación, la mansión les engaña proponiéndoles un trato: "No sois lo suficientemente valientes como para habitarme individualmente, pero si así fuera, reconocería como mi dueño legítimo al último de vosotros que permaneciese dentro de mí".</w:t>
       </w:r>
     </w:p>
     <w:p>
@@ -763,26 +715,13 @@
           <w:szCs w:val="96"/>
         </w:rPr>
       </w:pPr>
-    </w:p>
-    <w:p>
-      <w:pPr>
-        <w:pStyle w:val="NormalWeb"/>
-        <w:shd w:val="clear" w:color="auto" w:fill="FFFFFF"/>
-        <w:spacing w:before="0" w:beforeAutospacing="0" w:after="240" w:afterAutospacing="0"/>
+      <w:r>
         <w:rPr>
           <w:rFonts w:ascii="Segoe UI" w:hAnsi="Segoe UI" w:cs="Segoe UI"/>
           <w:color w:val="24292E"/>
           <w:sz w:val="96"/>
           <w:szCs w:val="96"/>
         </w:rPr>
-      </w:pPr>
-      <w:r>
-        <w:rPr>
-          <w:rFonts w:ascii="Segoe UI" w:hAnsi="Segoe UI" w:cs="Segoe UI"/>
-          <w:color w:val="24292E"/>
-          <w:sz w:val="96"/>
-          <w:szCs w:val="96"/>
-        </w:rPr>
         <w:t>Diseño de juego</w:t>
       </w:r>
     </w:p>
@@ -794,6 +733,26 @@
     <w:p/>
     <w:p/>
     <w:p/>
+    <w:p>
+      <w:pPr>
+        <w:rPr>
+          <w:rFonts w:ascii="Segoe UI" w:hAnsi="Segoe UI" w:cs="Segoe UI"/>
+          <w:b/>
+          <w:sz w:val="48"/>
+          <w:szCs w:val="48"/>
+        </w:rPr>
+      </w:pPr>
+    </w:p>
+    <w:p>
+      <w:pPr>
+        <w:rPr>
+          <w:rFonts w:ascii="Segoe UI" w:hAnsi="Segoe UI" w:cs="Segoe UI"/>
+          <w:b/>
+          <w:sz w:val="48"/>
+          <w:szCs w:val="48"/>
+        </w:rPr>
+      </w:pPr>
+    </w:p>
     <w:p>
       <w:pPr>
         <w:rPr>
@@ -867,7 +826,7 @@
                     <pic:cNvPicPr/>
                   </pic:nvPicPr>
                   <pic:blipFill>
-                    <a:blip r:embed="rId4" cstate="print">
+                    <a:blip r:embed="rId6" cstate="print">
                       <a:extLst>
                         <a:ext uri="{28A0092B-C50C-407E-A947-70E740481C1C}">
                           <a14:useLocalDpi xmlns:a14="http://schemas.microsoft.com/office/drawing/2010/main" val="0"/>
@@ -919,69 +878,33 @@
           <w:sz w:val="24"/>
           <w:szCs w:val="24"/>
         </w:rPr>
-        <w:t xml:space="preserve">realista o 3D satisfactorio, nos ceñiremos al estilo que mejor dominamos: </w:t>
-      </w:r>
-      <w:proofErr w:type="spellStart"/>
-      <w:r>
-        <w:rPr>
-          <w:rFonts w:ascii="Segoe UI" w:hAnsi="Segoe UI" w:cs="Segoe UI"/>
-          <w:sz w:val="24"/>
-          <w:szCs w:val="24"/>
-        </w:rPr>
-        <w:t>cartoon</w:t>
-      </w:r>
-      <w:proofErr w:type="spellEnd"/>
-      <w:r>
-        <w:rPr>
-          <w:rFonts w:ascii="Segoe UI" w:hAnsi="Segoe UI" w:cs="Segoe UI"/>
-          <w:sz w:val="24"/>
-          <w:szCs w:val="24"/>
-        </w:rPr>
-        <w:t xml:space="preserve">. </w:t>
-      </w:r>
-    </w:p>
-    <w:p>
-      <w:pPr>
-        <w:rPr>
-          <w:rFonts w:ascii="Segoe UI" w:hAnsi="Segoe UI" w:cs="Segoe UI"/>
-          <w:sz w:val="24"/>
-          <w:szCs w:val="24"/>
-        </w:rPr>
-      </w:pPr>
-    </w:p>
-    <w:p>
-      <w:pPr>
-        <w:rPr>
-          <w:rFonts w:ascii="Segoe UI" w:hAnsi="Segoe UI" w:cs="Segoe UI"/>
-          <w:sz w:val="24"/>
-          <w:szCs w:val="24"/>
-        </w:rPr>
-      </w:pPr>
-      <w:r>
-        <w:rPr>
-          <w:rFonts w:ascii="Segoe UI" w:hAnsi="Segoe UI" w:cs="Segoe UI"/>
-          <w:sz w:val="24"/>
-          <w:szCs w:val="24"/>
-        </w:rPr>
-        <w:t xml:space="preserve">Esta decisión se ve reforzada si tenemos en cuenta que el juego será ejecutado en dispositivos móviles y tabletas; algunos sin la capacidad suficiente para </w:t>
-      </w:r>
-      <w:proofErr w:type="spellStart"/>
-      <w:r>
-        <w:rPr>
-          <w:rFonts w:ascii="Segoe UI" w:hAnsi="Segoe UI" w:cs="Segoe UI"/>
-          <w:sz w:val="24"/>
-          <w:szCs w:val="24"/>
-        </w:rPr>
-        <w:t>renderizar</w:t>
-      </w:r>
-      <w:proofErr w:type="spellEnd"/>
-      <w:r>
-        <w:rPr>
-          <w:rFonts w:ascii="Segoe UI" w:hAnsi="Segoe UI" w:cs="Segoe UI"/>
-          <w:sz w:val="24"/>
-          <w:szCs w:val="24"/>
-        </w:rPr>
-        <w:t xml:space="preserve"> imágenes complejas en tiempo real. El uso de las manos sobre la pantalla no debe ser impedimento para entender lo que está sucediendo en esta mientras jugamos.</w:t>
+        <w:t xml:space="preserve">realista o 3D satisfactorio, nos ceñiremos al estilo que mejor dominamos: cartoon. </w:t>
+      </w:r>
+    </w:p>
+    <w:p>
+      <w:pPr>
+        <w:rPr>
+          <w:rFonts w:ascii="Segoe UI" w:hAnsi="Segoe UI" w:cs="Segoe UI"/>
+          <w:sz w:val="24"/>
+          <w:szCs w:val="24"/>
+        </w:rPr>
+      </w:pPr>
+    </w:p>
+    <w:p>
+      <w:pPr>
+        <w:rPr>
+          <w:rFonts w:ascii="Segoe UI" w:hAnsi="Segoe UI" w:cs="Segoe UI"/>
+          <w:sz w:val="24"/>
+          <w:szCs w:val="24"/>
+        </w:rPr>
+      </w:pPr>
+      <w:r>
+        <w:rPr>
+          <w:rFonts w:ascii="Segoe UI" w:hAnsi="Segoe UI" w:cs="Segoe UI"/>
+          <w:sz w:val="24"/>
+          <w:szCs w:val="24"/>
+        </w:rPr>
+        <w:t>Esta decisión se ve reforzada si tenemos en cuenta que el juego será ejecutado en dispositivos móviles y tabletas; algunos sin la capacidad suficiente para renderizar imágenes complejas en tiempo real. El uso de las manos sobre la pantalla no debe ser impedimento para entender lo que está sucediendo en esta mientras jugamos.</w:t>
       </w:r>
     </w:p>
     <w:p>
@@ -1118,29 +1041,70 @@
           <w:rFonts w:ascii="Segoe UI" w:hAnsi="Segoe UI" w:cs="Segoe UI"/>
           <w:color w:val="24292E"/>
         </w:rPr>
-        <w:t xml:space="preserve">Cada jugador comenzará con 3 vidas la partida, perdiendo una por impacto con entes malignos. Tras cada impacto, le concederemos al personaje unos segundos de invencibilidad para reubicarse en el escenario. Una vez el jugador muere, un </w:t>
-      </w:r>
-      <w:proofErr w:type="spellStart"/>
-      <w:r>
-        <w:rPr>
-          <w:rFonts w:ascii="Segoe UI" w:hAnsi="Segoe UI" w:cs="Segoe UI"/>
-          <w:color w:val="24292E"/>
-        </w:rPr>
-        <w:t>sprite</w:t>
-      </w:r>
-      <w:proofErr w:type="spellEnd"/>
-      <w:r>
-        <w:rPr>
-          <w:rFonts w:ascii="Segoe UI" w:hAnsi="Segoe UI" w:cs="Segoe UI"/>
-          <w:color w:val="24292E"/>
-        </w:rPr>
-        <w:t xml:space="preserve"> del cadáver de su personaje aparecerá donde murió y pasará a tener un rol de mero espectador hasta que la partida finalice (es decir, hasta que solo uno de ellos quede con vida). Para el modo de un solo jugador la partida acabará cuando este pierda todas sus vidas.</w:t>
-      </w:r>
-    </w:p>
-    <w:p/>
-    <w:p/>
-    <w:p/>
-    <w:p/>
+        <w:t>Cada jugador comenzará con 3 vidas la partida, perdiendo una por impacto con entes malignos. Tras cada impacto, le concederemos al personaje unos segundos de invencibilidad para reubicarse en el escenario. Una vez el jugador muere, un sprite del cadáver de su personaje aparecerá donde murió y pasará a tener un rol de mero espectador hasta que la partida finalice (es decir, hasta que solo uno de ellos quede con vida). Para el modo de un solo jugador la partida acabará cuando este pierda todas sus vidas.</w:t>
+      </w:r>
+    </w:p>
+    <w:p/>
+    <w:p/>
+    <w:p/>
+    <w:p>
+      <w:r>
+        <w:rPr>
+          <w:rFonts w:ascii="Segoe UI" w:hAnsi="Segoe UI" w:cs="Segoe UI"/>
+          <w:noProof/>
+          <w:color w:val="24292E"/>
+        </w:rPr>
+        <w:drawing>
+          <wp:anchor distT="0" distB="0" distL="114300" distR="114300" simplePos="0" relativeHeight="251704320" behindDoc="0" locked="0" layoutInCell="1" allowOverlap="1" wp14:anchorId="6BBF471E" wp14:editId="26C287D3">
+            <wp:simplePos x="0" y="0"/>
+            <wp:positionH relativeFrom="margin">
+              <wp:align>center</wp:align>
+            </wp:positionH>
+            <wp:positionV relativeFrom="paragraph">
+              <wp:posOffset>9525</wp:posOffset>
+            </wp:positionV>
+            <wp:extent cx="5775960" cy="1563370"/>
+            <wp:effectExtent l="0" t="0" r="0" b="0"/>
+            <wp:wrapSquare wrapText="bothSides"/>
+            <wp:docPr id="38" name="Imagen 38"/>
+            <wp:cNvGraphicFramePr>
+              <a:graphicFrameLocks xmlns:a="http://schemas.openxmlformats.org/drawingml/2006/main" noChangeAspect="1"/>
+            </wp:cNvGraphicFramePr>
+            <a:graphic xmlns:a="http://schemas.openxmlformats.org/drawingml/2006/main">
+              <a:graphicData uri="http://schemas.openxmlformats.org/drawingml/2006/picture">
+                <pic:pic xmlns:pic="http://schemas.openxmlformats.org/drawingml/2006/picture">
+                  <pic:nvPicPr>
+                    <pic:cNvPr id="38" name="sprites salud.png"/>
+                    <pic:cNvPicPr/>
+                  </pic:nvPicPr>
+                  <pic:blipFill>
+                    <a:blip r:embed="rId7" cstate="print">
+                      <a:extLst>
+                        <a:ext uri="{28A0092B-C50C-407E-A947-70E740481C1C}">
+                          <a14:useLocalDpi xmlns:a14="http://schemas.microsoft.com/office/drawing/2010/main" val="0"/>
+                        </a:ext>
+                      </a:extLst>
+                    </a:blip>
+                    <a:stretch>
+                      <a:fillRect/>
+                    </a:stretch>
+                  </pic:blipFill>
+                  <pic:spPr>
+                    <a:xfrm>
+                      <a:off x="0" y="0"/>
+                      <a:ext cx="5775960" cy="1563370"/>
+                    </a:xfrm>
+                    <a:prstGeom prst="rect">
+                      <a:avLst/>
+                    </a:prstGeom>
+                  </pic:spPr>
+                </pic:pic>
+              </a:graphicData>
+            </a:graphic>
+          </wp:anchor>
+        </w:drawing>
+      </w:r>
+    </w:p>
     <w:p/>
     <w:p/>
     <w:p/>
@@ -1200,23 +1164,7 @@
           <w:rFonts w:ascii="Segoe UI" w:hAnsi="Segoe UI" w:cs="Segoe UI"/>
           <w:color w:val="24292E"/>
         </w:rPr>
-        <w:t xml:space="preserve"> solo se podrá jugar al de dificultad más sencilla, siendo los otros </w:t>
-      </w:r>
-      <w:proofErr w:type="spellStart"/>
-      <w:r>
-        <w:rPr>
-          <w:rFonts w:ascii="Segoe UI" w:hAnsi="Segoe UI" w:cs="Segoe UI"/>
-          <w:color w:val="24292E"/>
-        </w:rPr>
-        <w:t>desbloqueables</w:t>
-      </w:r>
-      <w:proofErr w:type="spellEnd"/>
-      <w:r>
-        <w:rPr>
-          <w:rFonts w:ascii="Segoe UI" w:hAnsi="Segoe UI" w:cs="Segoe UI"/>
-          <w:color w:val="24292E"/>
-        </w:rPr>
-        <w:t xml:space="preserve"> al cumplir "requisitos" o "logros" mientras se juega al nivel previo.</w:t>
+        <w:t xml:space="preserve"> solo se podrá jugar al de dificultad más sencilla, siendo los otros desbloqueables al cumplir "requisitos" o "logros" mientras se juega al nivel previo.</w:t>
       </w:r>
     </w:p>
     <w:p>
@@ -1288,55 +1236,7 @@
           <w:rFonts w:ascii="Segoe UI" w:hAnsi="Segoe UI" w:cs="Segoe UI"/>
           <w:color w:val="24292E"/>
         </w:rPr>
-        <w:t>El tercer y último nivel de dificultad comienza con las mismas características del nivel 2 (salvo que con solo 1 vida) y, además, con las trampas "Movimiento" y "</w:t>
-      </w:r>
-      <w:proofErr w:type="spellStart"/>
-      <w:r>
-        <w:rPr>
-          <w:rFonts w:ascii="Segoe UI" w:hAnsi="Segoe UI" w:cs="Segoe UI"/>
-          <w:color w:val="24292E"/>
-        </w:rPr>
-        <w:t>The</w:t>
-      </w:r>
-      <w:proofErr w:type="spellEnd"/>
-      <w:r>
-        <w:rPr>
-          <w:rFonts w:ascii="Segoe UI" w:hAnsi="Segoe UI" w:cs="Segoe UI"/>
-          <w:color w:val="24292E"/>
-        </w:rPr>
-        <w:t xml:space="preserve"> </w:t>
-      </w:r>
-      <w:proofErr w:type="spellStart"/>
-      <w:r>
-        <w:rPr>
-          <w:rFonts w:ascii="Segoe UI" w:hAnsi="Segoe UI" w:cs="Segoe UI"/>
-          <w:color w:val="24292E"/>
-        </w:rPr>
-        <w:t>floor</w:t>
-      </w:r>
-      <w:proofErr w:type="spellEnd"/>
-      <w:r>
-        <w:rPr>
-          <w:rFonts w:ascii="Segoe UI" w:hAnsi="Segoe UI" w:cs="Segoe UI"/>
-          <w:color w:val="24292E"/>
-        </w:rPr>
-        <w:t xml:space="preserve"> </w:t>
-      </w:r>
-      <w:proofErr w:type="spellStart"/>
-      <w:r>
-        <w:rPr>
-          <w:rFonts w:ascii="Segoe UI" w:hAnsi="Segoe UI" w:cs="Segoe UI"/>
-          <w:color w:val="24292E"/>
-        </w:rPr>
-        <w:t>is</w:t>
-      </w:r>
-      <w:proofErr w:type="spellEnd"/>
-      <w:r>
-        <w:rPr>
-          <w:rFonts w:ascii="Segoe UI" w:hAnsi="Segoe UI" w:cs="Segoe UI"/>
-          <w:color w:val="24292E"/>
-        </w:rPr>
-        <w:t xml:space="preserve"> lava" activadas.</w:t>
+        <w:t>El tercer y último nivel de dificultad comienza con las mismas características del nivel 2 (salvo que con solo 1 vida) y, además, con las trampas "Movimiento" y "The floor is lava" activadas.</w:t>
       </w:r>
     </w:p>
     <w:p>
@@ -1349,6 +1249,68 @@
           <w:color w:val="24292E"/>
         </w:rPr>
       </w:pPr>
+      <w:r>
+        <w:rPr>
+          <w:rFonts w:ascii="Segoe UI" w:hAnsi="Segoe UI" w:cs="Segoe UI"/>
+          <w:noProof/>
+          <w:color w:val="24292E"/>
+        </w:rPr>
+        <w:drawing>
+          <wp:anchor distT="0" distB="0" distL="114300" distR="114300" simplePos="0" relativeHeight="251705344" behindDoc="0" locked="0" layoutInCell="1" allowOverlap="1" wp14:anchorId="6FCC9D5A" wp14:editId="10CDDBE3">
+            <wp:simplePos x="0" y="0"/>
+            <wp:positionH relativeFrom="margin">
+              <wp:align>center</wp:align>
+            </wp:positionH>
+            <wp:positionV relativeFrom="paragraph">
+              <wp:posOffset>8890</wp:posOffset>
+            </wp:positionV>
+            <wp:extent cx="2667000" cy="1884680"/>
+            <wp:effectExtent l="0" t="0" r="0" b="1270"/>
+            <wp:wrapSquare wrapText="bothSides"/>
+            <wp:docPr id="39" name="Imagen 39"/>
+            <wp:cNvGraphicFramePr>
+              <a:graphicFrameLocks xmlns:a="http://schemas.openxmlformats.org/drawingml/2006/main" noChangeAspect="1"/>
+            </wp:cNvGraphicFramePr>
+            <a:graphic xmlns:a="http://schemas.openxmlformats.org/drawingml/2006/main">
+              <a:graphicData uri="http://schemas.openxmlformats.org/drawingml/2006/picture">
+                <pic:pic xmlns:pic="http://schemas.openxmlformats.org/drawingml/2006/picture">
+                  <pic:nvPicPr>
+                    <pic:cNvPr id="39" name="Diseños de personaje.png"/>
+                    <pic:cNvPicPr/>
+                  </pic:nvPicPr>
+                  <pic:blipFill>
+                    <a:blip r:embed="rId8" cstate="print">
+                      <a:extLst>
+                        <a:ext uri="{28A0092B-C50C-407E-A947-70E740481C1C}">
+                          <a14:useLocalDpi xmlns:a14="http://schemas.microsoft.com/office/drawing/2010/main" val="0"/>
+                        </a:ext>
+                      </a:extLst>
+                    </a:blip>
+                    <a:stretch>
+                      <a:fillRect/>
+                    </a:stretch>
+                  </pic:blipFill>
+                  <pic:spPr>
+                    <a:xfrm>
+                      <a:off x="0" y="0"/>
+                      <a:ext cx="2667000" cy="1884680"/>
+                    </a:xfrm>
+                    <a:prstGeom prst="rect">
+                      <a:avLst/>
+                    </a:prstGeom>
+                  </pic:spPr>
+                </pic:pic>
+              </a:graphicData>
+            </a:graphic>
+            <wp14:sizeRelH relativeFrom="margin">
+              <wp14:pctWidth>0</wp14:pctWidth>
+            </wp14:sizeRelH>
+            <wp14:sizeRelV relativeFrom="margin">
+              <wp14:pctHeight>0</wp14:pctHeight>
+            </wp14:sizeRelV>
+          </wp:anchor>
+        </w:drawing>
+      </w:r>
     </w:p>
     <w:p>
       <w:pPr>
@@ -1539,23 +1501,7 @@
           <w:rFonts w:ascii="Segoe UI" w:hAnsi="Segoe UI" w:cs="Segoe UI"/>
           <w:color w:val="24292E"/>
         </w:rPr>
-        <w:t xml:space="preserve">Fantasmas patrulla: </w:t>
-      </w:r>
-      <w:proofErr w:type="spellStart"/>
-      <w:r>
-        <w:rPr>
-          <w:rFonts w:ascii="Segoe UI" w:hAnsi="Segoe UI" w:cs="Segoe UI"/>
-          <w:color w:val="24292E"/>
-        </w:rPr>
-        <w:t>apaarecen</w:t>
-      </w:r>
-      <w:proofErr w:type="spellEnd"/>
-      <w:r>
-        <w:rPr>
-          <w:rFonts w:ascii="Segoe UI" w:hAnsi="Segoe UI" w:cs="Segoe UI"/>
-          <w:color w:val="24292E"/>
-        </w:rPr>
-        <w:t xml:space="preserve"> espontáneamente y patrullan una zona horizontal de forma permanente. Su movimiento tiene leves subidas y bajadas y se mueven de uno a otro margen.</w:t>
+        <w:t>Fantasmas patrulla: apaarecen espontáneamente y patrullan una zona horizontal de forma permanente. Su movimiento tiene leves subidas y bajadas y se mueven de uno a otro margen.</w:t>
       </w:r>
     </w:p>
     <w:p>
@@ -1571,6 +1517,62 @@
       <w:r>
         <w:rPr>
           <w:rFonts w:ascii="Segoe UI" w:hAnsi="Segoe UI" w:cs="Segoe UI"/>
+          <w:noProof/>
+          <w:color w:val="24292E"/>
+        </w:rPr>
+        <w:drawing>
+          <wp:anchor distT="0" distB="0" distL="114300" distR="114300" simplePos="0" relativeHeight="251706368" behindDoc="0" locked="0" layoutInCell="1" allowOverlap="1" wp14:anchorId="2EFC879F" wp14:editId="5386A127">
+            <wp:simplePos x="0" y="0"/>
+            <wp:positionH relativeFrom="column">
+              <wp:posOffset>5814060</wp:posOffset>
+            </wp:positionH>
+            <wp:positionV relativeFrom="paragraph">
+              <wp:posOffset>453390</wp:posOffset>
+            </wp:positionV>
+            <wp:extent cx="2001520" cy="2145030"/>
+            <wp:effectExtent l="0" t="0" r="0" b="7620"/>
+            <wp:wrapSquare wrapText="bothSides"/>
+            <wp:docPr id="40" name="Imagen 40"/>
+            <wp:cNvGraphicFramePr>
+              <a:graphicFrameLocks xmlns:a="http://schemas.openxmlformats.org/drawingml/2006/main" noChangeAspect="1"/>
+            </wp:cNvGraphicFramePr>
+            <a:graphic xmlns:a="http://schemas.openxmlformats.org/drawingml/2006/main">
+              <a:graphicData uri="http://schemas.openxmlformats.org/drawingml/2006/picture">
+                <pic:pic xmlns:pic="http://schemas.openxmlformats.org/drawingml/2006/picture">
+                  <pic:nvPicPr>
+                    <pic:cNvPr id="40" name="lampara.png"/>
+                    <pic:cNvPicPr/>
+                  </pic:nvPicPr>
+                  <pic:blipFill>
+                    <a:blip r:embed="rId9" cstate="print">
+                      <a:extLst>
+                        <a:ext uri="{28A0092B-C50C-407E-A947-70E740481C1C}">
+                          <a14:useLocalDpi xmlns:a14="http://schemas.microsoft.com/office/drawing/2010/main" val="0"/>
+                        </a:ext>
+                      </a:extLst>
+                    </a:blip>
+                    <a:stretch>
+                      <a:fillRect/>
+                    </a:stretch>
+                  </pic:blipFill>
+                  <pic:spPr>
+                    <a:xfrm flipH="1">
+                      <a:off x="0" y="0"/>
+                      <a:ext cx="2001520" cy="2145030"/>
+                    </a:xfrm>
+                    <a:prstGeom prst="rect">
+                      <a:avLst/>
+                    </a:prstGeom>
+                  </pic:spPr>
+                </pic:pic>
+              </a:graphicData>
+            </a:graphic>
+          </wp:anchor>
+        </w:drawing>
+      </w:r>
+      <w:r>
+        <w:rPr>
+          <w:rFonts w:ascii="Segoe UI" w:hAnsi="Segoe UI" w:cs="Segoe UI"/>
           <w:color w:val="24292E"/>
         </w:rPr>
         <w:t>Movimiento: las plataformas pasan de ser estáticas a moverse de izquierda a derecha constantemente. Sería interesante que vayan a velocidades distintas. Las plataformas no vuelven a ser estáticas en toda la partida.</w:t>
@@ -1586,53 +1588,12 @@
           <w:color w:val="24292E"/>
         </w:rPr>
       </w:pPr>
-      <w:proofErr w:type="spellStart"/>
-      <w:r>
-        <w:rPr>
-          <w:rFonts w:ascii="Segoe UI" w:hAnsi="Segoe UI" w:cs="Segoe UI"/>
-          <w:color w:val="24292E"/>
-        </w:rPr>
-        <w:t>The</w:t>
-      </w:r>
-      <w:proofErr w:type="spellEnd"/>
-      <w:r>
-        <w:rPr>
-          <w:rFonts w:ascii="Segoe UI" w:hAnsi="Segoe UI" w:cs="Segoe UI"/>
-          <w:color w:val="24292E"/>
-        </w:rPr>
-        <w:t xml:space="preserve"> </w:t>
-      </w:r>
-      <w:proofErr w:type="spellStart"/>
-      <w:r>
-        <w:rPr>
-          <w:rFonts w:ascii="Segoe UI" w:hAnsi="Segoe UI" w:cs="Segoe UI"/>
-          <w:color w:val="24292E"/>
-        </w:rPr>
-        <w:t>floor</w:t>
-      </w:r>
-      <w:proofErr w:type="spellEnd"/>
-      <w:r>
-        <w:rPr>
-          <w:rFonts w:ascii="Segoe UI" w:hAnsi="Segoe UI" w:cs="Segoe UI"/>
-          <w:color w:val="24292E"/>
-        </w:rPr>
-        <w:t xml:space="preserve"> </w:t>
-      </w:r>
-      <w:proofErr w:type="spellStart"/>
-      <w:r>
-        <w:rPr>
-          <w:rFonts w:ascii="Segoe UI" w:hAnsi="Segoe UI" w:cs="Segoe UI"/>
-          <w:color w:val="24292E"/>
-        </w:rPr>
-        <w:t>is</w:t>
-      </w:r>
-      <w:proofErr w:type="spellEnd"/>
-      <w:r>
-        <w:rPr>
-          <w:rFonts w:ascii="Segoe UI" w:hAnsi="Segoe UI" w:cs="Segoe UI"/>
-          <w:color w:val="24292E"/>
-        </w:rPr>
-        <w:t xml:space="preserve"> lava: desaparece el suelo y en su lugar queda un piso de lava. El suelo no vuelve a aparecer en toda la partida.</w:t>
+      <w:r>
+        <w:rPr>
+          <w:rFonts w:ascii="Segoe UI" w:hAnsi="Segoe UI" w:cs="Segoe UI"/>
+          <w:color w:val="24292E"/>
+        </w:rPr>
+        <w:t>The floor is lava: desaparece el suelo y en su lugar queda un piso de lava. El suelo no vuelve a aparecer en toda la partida.</w:t>
       </w:r>
     </w:p>
     <w:p>
@@ -1686,9 +1647,23 @@
         <w:spacing w:before="0" w:beforeAutospacing="0" w:after="240" w:afterAutospacing="0"/>
         <w:rPr>
           <w:rFonts w:ascii="Segoe UI" w:hAnsi="Segoe UI" w:cs="Segoe UI"/>
-          <w:color w:val="24292E"/>
-        </w:rPr>
-      </w:pPr>
+          <w:b/>
+          <w:color w:val="24292E"/>
+          <w:sz w:val="48"/>
+          <w:szCs w:val="48"/>
+        </w:rPr>
+      </w:pPr>
+      <w:r>
+        <w:rPr>
+          <w:rFonts w:ascii="Segoe UI" w:hAnsi="Segoe UI" w:cs="Segoe UI"/>
+          <w:b/>
+          <w:color w:val="24292E"/>
+          <w:sz w:val="48"/>
+          <w:szCs w:val="48"/>
+        </w:rPr>
+        <w:lastRenderedPageBreak/>
+        <w:t>Moveset</w:t>
+      </w:r>
     </w:p>
     <w:p>
       <w:pPr>
@@ -1697,25 +1672,9 @@
         <w:spacing w:before="0" w:beforeAutospacing="0" w:after="240" w:afterAutospacing="0"/>
         <w:rPr>
           <w:rFonts w:ascii="Segoe UI" w:hAnsi="Segoe UI" w:cs="Segoe UI"/>
-          <w:b/>
-          <w:color w:val="24292E"/>
-          <w:sz w:val="48"/>
-          <w:szCs w:val="48"/>
-        </w:rPr>
-      </w:pPr>
-      <w:proofErr w:type="spellStart"/>
-      <w:r>
-        <w:rPr>
-          <w:rFonts w:ascii="Segoe UI" w:hAnsi="Segoe UI" w:cs="Segoe UI"/>
-          <w:b/>
-          <w:color w:val="24292E"/>
-          <w:sz w:val="48"/>
-          <w:szCs w:val="48"/>
-        </w:rPr>
-        <w:lastRenderedPageBreak/>
-        <w:t>Moveset</w:t>
-      </w:r>
-      <w:proofErr w:type="spellEnd"/>
+          <w:color w:val="24292E"/>
+        </w:rPr>
+      </w:pPr>
     </w:p>
     <w:p>
       <w:pPr>
@@ -1727,6 +1686,13 @@
           <w:color w:val="24292E"/>
         </w:rPr>
       </w:pPr>
+      <w:r>
+        <w:rPr>
+          <w:rFonts w:ascii="Segoe UI" w:hAnsi="Segoe UI" w:cs="Segoe UI"/>
+          <w:color w:val="24292E"/>
+        </w:rPr>
+        <w:t>Los jugadores pueden desplazarse por el escenario y esquivar los obstáculos mediante el siguiente set de movimientos:</w:t>
+      </w:r>
     </w:p>
     <w:p>
       <w:pPr>
@@ -1743,7 +1709,7 @@
           <w:rFonts w:ascii="Segoe UI" w:hAnsi="Segoe UI" w:cs="Segoe UI"/>
           <w:color w:val="24292E"/>
         </w:rPr>
-        <w:t>Los jugadores pueden desplazarse por el escenario y esquivar los obstáculos mediante el siguiente set de movimientos:</w:t>
+        <w:t>Desplazamiento lateral: hacia izquierda y derecha con velocidad constante.</w:t>
       </w:r>
     </w:p>
     <w:p>
@@ -1761,7 +1727,7 @@
           <w:rFonts w:ascii="Segoe UI" w:hAnsi="Segoe UI" w:cs="Segoe UI"/>
           <w:color w:val="24292E"/>
         </w:rPr>
-        <w:t>Desplazamiento lateral: hacia izquierda y derecha con velocidad constante.</w:t>
+        <w:t>Salto: poco más que decir, salto simple.</w:t>
       </w:r>
     </w:p>
     <w:p>
@@ -1779,7 +1745,7 @@
           <w:rFonts w:ascii="Segoe UI" w:hAnsi="Segoe UI" w:cs="Segoe UI"/>
           <w:color w:val="24292E"/>
         </w:rPr>
-        <w:t>Salto: poco más que decir, salto simple.</w:t>
+        <w:t>Dash: desplazamiento lateral rápido. Cooldown de 2 segundos.</w:t>
       </w:r>
     </w:p>
     <w:p>
@@ -1792,49 +1758,6 @@
           <w:color w:val="24292E"/>
         </w:rPr>
       </w:pPr>
-      <w:proofErr w:type="spellStart"/>
-      <w:r>
-        <w:rPr>
-          <w:rFonts w:ascii="Segoe UI" w:hAnsi="Segoe UI" w:cs="Segoe UI"/>
-          <w:color w:val="24292E"/>
-        </w:rPr>
-        <w:t>Dash</w:t>
-      </w:r>
-      <w:proofErr w:type="spellEnd"/>
-      <w:r>
-        <w:rPr>
-          <w:rFonts w:ascii="Segoe UI" w:hAnsi="Segoe UI" w:cs="Segoe UI"/>
-          <w:color w:val="24292E"/>
-        </w:rPr>
-        <w:t xml:space="preserve">: desplazamiento lateral rápido. </w:t>
-      </w:r>
-      <w:proofErr w:type="spellStart"/>
-      <w:r>
-        <w:rPr>
-          <w:rFonts w:ascii="Segoe UI" w:hAnsi="Segoe UI" w:cs="Segoe UI"/>
-          <w:color w:val="24292E"/>
-        </w:rPr>
-        <w:t>Cooldown</w:t>
-      </w:r>
-      <w:proofErr w:type="spellEnd"/>
-      <w:r>
-        <w:rPr>
-          <w:rFonts w:ascii="Segoe UI" w:hAnsi="Segoe UI" w:cs="Segoe UI"/>
-          <w:color w:val="24292E"/>
-        </w:rPr>
-        <w:t xml:space="preserve"> de 2 segundos.</w:t>
-      </w:r>
-    </w:p>
-    <w:p>
-      <w:pPr>
-        <w:pStyle w:val="NormalWeb"/>
-        <w:shd w:val="clear" w:color="auto" w:fill="FFFFFF"/>
-        <w:spacing w:before="0" w:beforeAutospacing="0" w:after="240" w:afterAutospacing="0"/>
-        <w:rPr>
-          <w:rFonts w:ascii="Segoe UI" w:hAnsi="Segoe UI" w:cs="Segoe UI"/>
-          <w:color w:val="24292E"/>
-        </w:rPr>
-      </w:pPr>
       <w:r>
         <w:rPr>
           <w:rFonts w:ascii="Segoe UI" w:hAnsi="Segoe UI" w:cs="Segoe UI"/>
@@ -1858,39 +1781,7 @@
           <w:rFonts w:ascii="Segoe UI" w:hAnsi="Segoe UI" w:cs="Segoe UI"/>
           <w:color w:val="24292E"/>
         </w:rPr>
-        <w:t>[OPCIONAL]: salto sobre enemigo u obstáculo presionando el botón de saltar sin hacernos daño; en su lugar damos otro salto (</w:t>
-      </w:r>
-      <w:proofErr w:type="spellStart"/>
-      <w:r>
-        <w:rPr>
-          <w:rFonts w:ascii="Segoe UI" w:hAnsi="Segoe UI" w:cs="Segoe UI"/>
-          <w:color w:val="24292E"/>
-        </w:rPr>
-        <w:t>parry</w:t>
-      </w:r>
-      <w:proofErr w:type="spellEnd"/>
-      <w:r>
-        <w:rPr>
-          <w:rFonts w:ascii="Segoe UI" w:hAnsi="Segoe UI" w:cs="Segoe UI"/>
-          <w:color w:val="24292E"/>
-        </w:rPr>
-        <w:t xml:space="preserve"> de </w:t>
-      </w:r>
-      <w:proofErr w:type="spellStart"/>
-      <w:r>
-        <w:rPr>
-          <w:rFonts w:ascii="Segoe UI" w:hAnsi="Segoe UI" w:cs="Segoe UI"/>
-          <w:color w:val="24292E"/>
-        </w:rPr>
-        <w:t>Cuphead</w:t>
-      </w:r>
-      <w:proofErr w:type="spellEnd"/>
-      <w:r>
-        <w:rPr>
-          <w:rFonts w:ascii="Segoe UI" w:hAnsi="Segoe UI" w:cs="Segoe UI"/>
-          <w:color w:val="24292E"/>
-        </w:rPr>
-        <w:t>).</w:t>
+        <w:t>[OPCIONAL]: salto sobre enemigo u obstáculo presionando el botón de saltar sin hacernos daño; en su lugar damos otro salto (parry de Cuphead).</w:t>
       </w:r>
     </w:p>
     <w:p>
@@ -1942,7 +1833,7 @@
                     <pic:cNvPicPr/>
                   </pic:nvPicPr>
                   <pic:blipFill>
-                    <a:blip r:embed="rId5" cstate="print">
+                    <a:blip r:embed="rId10" cstate="print">
                       <a:extLst>
                         <a:ext uri="{28A0092B-C50C-407E-A947-70E740481C1C}">
                           <a14:useLocalDpi xmlns:a14="http://schemas.microsoft.com/office/drawing/2010/main" val="0"/>
@@ -2098,25 +1989,7 @@
           <w:sz w:val="24"/>
           <w:szCs w:val="24"/>
         </w:rPr>
-        <w:t xml:space="preserve">El juego podrá ser jugado en ordenadores, dispositivos móviles y tabletas. La manera principal para poder acceder a él será mediante la plataforma conocida como Itch.io. Además, se estudiará la posibilidad que el juego sea también accesible mediante </w:t>
-      </w:r>
-      <w:proofErr w:type="spellStart"/>
-      <w:r>
-        <w:rPr>
-          <w:rFonts w:ascii="Segoe UI" w:hAnsi="Segoe UI" w:cs="Segoe UI"/>
-          <w:sz w:val="24"/>
-          <w:szCs w:val="24"/>
-        </w:rPr>
-        <w:t>InstantGames</w:t>
-      </w:r>
-      <w:proofErr w:type="spellEnd"/>
-      <w:r>
-        <w:rPr>
-          <w:rFonts w:ascii="Segoe UI" w:hAnsi="Segoe UI" w:cs="Segoe UI"/>
-          <w:sz w:val="24"/>
-          <w:szCs w:val="24"/>
-        </w:rPr>
-        <w:t xml:space="preserve"> de Facebook.</w:t>
+        <w:t>El juego podrá ser jugado en ordenadores, dispositivos móviles y tabletas. La manera principal para poder acceder a él será mediante la plataforma conocida como Itch.io. Además, se estudiará la posibilidad que el juego sea también accesible mediante InstantGames de Facebook.</w:t>
       </w:r>
     </w:p>
     <w:p>
@@ -2171,7 +2044,7 @@
                     <pic:cNvPicPr/>
                   </pic:nvPicPr>
                   <pic:blipFill>
-                    <a:blip r:embed="rId6">
+                    <a:blip r:embed="rId11">
                       <a:extLst>
                         <a:ext uri="{28A0092B-C50C-407E-A947-70E740481C1C}">
                           <a14:useLocalDpi xmlns:a14="http://schemas.microsoft.com/office/drawing/2010/main" val="0"/>
@@ -2228,7 +2101,7 @@
                     <pic:cNvPicPr/>
                   </pic:nvPicPr>
                   <pic:blipFill>
-                    <a:blip r:embed="rId7">
+                    <a:blip r:embed="rId12">
                       <a:extLst>
                         <a:ext uri="{28A0092B-C50C-407E-A947-70E740481C1C}">
                           <a14:useLocalDpi xmlns:a14="http://schemas.microsoft.com/office/drawing/2010/main" val="0"/>
@@ -2303,69 +2176,33 @@
           <w:sz w:val="24"/>
           <w:szCs w:val="24"/>
         </w:rPr>
-        <w:t>El proyecto será desarrollado utilizando la tecnología que nos ofrece el entorno de “</w:t>
-      </w:r>
-      <w:proofErr w:type="spellStart"/>
-      <w:r>
-        <w:rPr>
-          <w:rFonts w:ascii="Segoe UI" w:hAnsi="Segoe UI" w:cs="Segoe UI"/>
-          <w:sz w:val="24"/>
-          <w:szCs w:val="24"/>
-        </w:rPr>
-        <w:t>Phaser</w:t>
-      </w:r>
-      <w:proofErr w:type="spellEnd"/>
-      <w:r>
-        <w:rPr>
-          <w:rFonts w:ascii="Segoe UI" w:hAnsi="Segoe UI" w:cs="Segoe UI"/>
-          <w:sz w:val="24"/>
-          <w:szCs w:val="24"/>
-        </w:rPr>
-        <w:t>”. Esta decisión se debe a la gran facilidad que dicho entorno nos ofrece para desarrollar juegos en HTML5, destinados a ejecutarse tanto en ordenador como en dispositivos móviles.</w:t>
-      </w:r>
-    </w:p>
-    <w:p>
-      <w:pPr>
-        <w:rPr>
-          <w:rFonts w:ascii="Segoe UI" w:hAnsi="Segoe UI" w:cs="Segoe UI"/>
-          <w:sz w:val="24"/>
-          <w:szCs w:val="24"/>
-        </w:rPr>
-      </w:pPr>
-    </w:p>
-    <w:p>
-      <w:pPr>
-        <w:rPr>
-          <w:rFonts w:ascii="Segoe UI" w:hAnsi="Segoe UI" w:cs="Segoe UI"/>
-          <w:sz w:val="24"/>
-          <w:szCs w:val="24"/>
-        </w:rPr>
-      </w:pPr>
-      <w:r>
-        <w:rPr>
-          <w:rFonts w:ascii="Segoe UI" w:hAnsi="Segoe UI" w:cs="Segoe UI"/>
-          <w:sz w:val="24"/>
-          <w:szCs w:val="24"/>
-        </w:rPr>
-        <w:t xml:space="preserve">Las mecánicas del juego se ajustan a las posibilidades que </w:t>
-      </w:r>
-      <w:proofErr w:type="spellStart"/>
-      <w:r>
-        <w:rPr>
-          <w:rFonts w:ascii="Segoe UI" w:hAnsi="Segoe UI" w:cs="Segoe UI"/>
-          <w:sz w:val="24"/>
-          <w:szCs w:val="24"/>
-        </w:rPr>
-        <w:t>Phaser</w:t>
-      </w:r>
-      <w:proofErr w:type="spellEnd"/>
-      <w:r>
-        <w:rPr>
-          <w:rFonts w:ascii="Segoe UI" w:hAnsi="Segoe UI" w:cs="Segoe UI"/>
-          <w:sz w:val="24"/>
-          <w:szCs w:val="24"/>
-        </w:rPr>
-        <w:t xml:space="preserve"> nos ofrece, por lo tanto</w:t>
+        <w:t>El proyecto será desarrollado utilizando la tecnología que nos ofrece el entorno de “Phaser”. Esta decisión se debe a la gran facilidad que dicho entorno nos ofrece para desarrollar juegos en HTML5, destinados a ejecutarse tanto en ordenador como en dispositivos móviles.</w:t>
+      </w:r>
+    </w:p>
+    <w:p>
+      <w:pPr>
+        <w:rPr>
+          <w:rFonts w:ascii="Segoe UI" w:hAnsi="Segoe UI" w:cs="Segoe UI"/>
+          <w:sz w:val="24"/>
+          <w:szCs w:val="24"/>
+        </w:rPr>
+      </w:pPr>
+    </w:p>
+    <w:p>
+      <w:pPr>
+        <w:rPr>
+          <w:rFonts w:ascii="Segoe UI" w:hAnsi="Segoe UI" w:cs="Segoe UI"/>
+          <w:sz w:val="24"/>
+          <w:szCs w:val="24"/>
+        </w:rPr>
+      </w:pPr>
+      <w:r>
+        <w:rPr>
+          <w:rFonts w:ascii="Segoe UI" w:hAnsi="Segoe UI" w:cs="Segoe UI"/>
+          <w:sz w:val="24"/>
+          <w:szCs w:val="24"/>
+        </w:rPr>
+        <w:t>Las mecánicas del juego se ajustan a las posibilidades que Phaser nos ofrece, por lo tanto</w:t>
       </w:r>
       <w:r>
         <w:rPr>
@@ -2426,7 +2263,7 @@
                     <pic:cNvPicPr/>
                   </pic:nvPicPr>
                   <pic:blipFill>
-                    <a:blip r:embed="rId8">
+                    <a:blip r:embed="rId13">
                       <a:extLst>
                         <a:ext uri="{28A0092B-C50C-407E-A947-70E740481C1C}">
                           <a14:useLocalDpi xmlns:a14="http://schemas.microsoft.com/office/drawing/2010/main" val="0"/>
@@ -2558,25 +2395,7 @@
           <w:sz w:val="24"/>
           <w:szCs w:val="24"/>
         </w:rPr>
-        <w:t xml:space="preserve">La comunicación con nuestros clientes es objetivo es primordial para darnos a conocer y escucharles sabiendo qué es aquello que les gusta/no les gusta de nuestro juego. Por ello, facilitamos esta comunicación a través de las redes sociales más utilizadas que nos permitirán hacernos llegar y recibir </w:t>
-      </w:r>
-      <w:proofErr w:type="spellStart"/>
-      <w:r>
-        <w:rPr>
-          <w:rFonts w:ascii="Segoe UI" w:hAnsi="Segoe UI" w:cs="Segoe UI"/>
-          <w:sz w:val="24"/>
-          <w:szCs w:val="24"/>
-        </w:rPr>
-        <w:t>feedback</w:t>
-      </w:r>
-      <w:proofErr w:type="spellEnd"/>
-      <w:r>
-        <w:rPr>
-          <w:rFonts w:ascii="Segoe UI" w:hAnsi="Segoe UI" w:cs="Segoe UI"/>
-          <w:sz w:val="24"/>
-          <w:szCs w:val="24"/>
-        </w:rPr>
-        <w:t xml:space="preserve"> constante. Redes como YouTube, Twitter, Facebook, Instagram y nuestra propia página web, con más contenido sobre nosotros mismos.</w:t>
+        <w:t>La comunicación con nuestros clientes es objetivo es primordial para darnos a conocer y escucharles sabiendo qué es aquello que les gusta/no les gusta de nuestro juego. Por ello, facilitamos esta comunicación a través de las redes sociales más utilizadas que nos permitirán hacernos llegar y recibir feedback constante. Redes como YouTube, Twitter, Facebook, Instagram y nuestra propia página web, con más contenido sobre nosotros mismos.</w:t>
       </w:r>
     </w:p>
     <w:p>
@@ -2650,7 +2469,7 @@
                     <pic:cNvPicPr/>
                   </pic:nvPicPr>
                   <pic:blipFill>
-                    <a:blip r:embed="rId9">
+                    <a:blip r:embed="rId14">
                       <a:extLst>
                         <a:ext uri="{28A0092B-C50C-407E-A947-70E740481C1C}">
                           <a14:useLocalDpi xmlns:a14="http://schemas.microsoft.com/office/drawing/2010/main" val="0"/>
@@ -2712,7 +2531,7 @@
                     <pic:cNvPicPr/>
                   </pic:nvPicPr>
                   <pic:blipFill>
-                    <a:blip r:embed="rId10" cstate="print">
+                    <a:blip r:embed="rId15" cstate="print">
                       <a:extLst>
                         <a:ext uri="{28A0092B-C50C-407E-A947-70E740481C1C}">
                           <a14:useLocalDpi xmlns:a14="http://schemas.microsoft.com/office/drawing/2010/main" val="0"/>
@@ -2774,7 +2593,7 @@
                     <pic:cNvPicPr/>
                   </pic:nvPicPr>
                   <pic:blipFill>
-                    <a:blip r:embed="rId11">
+                    <a:blip r:embed="rId16">
                       <a:extLst>
                         <a:ext uri="{28A0092B-C50C-407E-A947-70E740481C1C}">
                           <a14:useLocalDpi xmlns:a14="http://schemas.microsoft.com/office/drawing/2010/main" val="0"/>
@@ -2838,7 +2657,7 @@
                     <pic:cNvPicPr/>
                   </pic:nvPicPr>
                   <pic:blipFill>
-                    <a:blip r:embed="rId12">
+                    <a:blip r:embed="rId17">
                       <a:extLst>
                         <a:ext uri="{28A0092B-C50C-407E-A947-70E740481C1C}">
                           <a14:useLocalDpi xmlns:a14="http://schemas.microsoft.com/office/drawing/2010/main" val="0"/>
@@ -2913,25 +2732,7 @@
           <w:sz w:val="24"/>
           <w:szCs w:val="24"/>
         </w:rPr>
-        <w:t>Teniendo en cuenta que el grueso de nuestros clientes objetivo no suele pagar por juegos y aplicaciones móviles y sin tener la certeza de que los usuarios de ordenador estén dispuestos a pagar a primeras por un juego de este estilo, hemos tomado la decisión de adoptar un modelo “</w:t>
-      </w:r>
-      <w:proofErr w:type="spellStart"/>
-      <w:r>
-        <w:rPr>
-          <w:rFonts w:ascii="Segoe UI" w:hAnsi="Segoe UI" w:cs="Segoe UI"/>
-          <w:sz w:val="24"/>
-          <w:szCs w:val="24"/>
-        </w:rPr>
-        <w:t>freemium</w:t>
-      </w:r>
-      <w:proofErr w:type="spellEnd"/>
-      <w:r>
-        <w:rPr>
-          <w:rFonts w:ascii="Segoe UI" w:hAnsi="Segoe UI" w:cs="Segoe UI"/>
-          <w:sz w:val="24"/>
-          <w:szCs w:val="24"/>
-        </w:rPr>
-        <w:t xml:space="preserve">”. </w:t>
+        <w:t xml:space="preserve">Teniendo en cuenta que el grueso de nuestros clientes objetivo no suele pagar por juegos y aplicaciones móviles y sin tener la certeza de que los usuarios de ordenador estén dispuestos a pagar a primeras por un juego de este estilo, hemos tomado la decisión de adoptar un modelo “freemium”. </w:t>
       </w:r>
     </w:p>
     <w:p>
@@ -3274,10 +3075,10 @@
           <w:szCs w:val="48"/>
         </w:rPr>
         <w:drawing>
-          <wp:anchor distT="0" distB="0" distL="114300" distR="114300" simplePos="0" relativeHeight="251670528" behindDoc="0" locked="0" layoutInCell="1" allowOverlap="1" wp14:anchorId="48470402" wp14:editId="22B35793">
+          <wp:anchor distT="0" distB="0" distL="114300" distR="114300" simplePos="0" relativeHeight="251670528" behindDoc="0" locked="0" layoutInCell="1" allowOverlap="1" wp14:anchorId="48470402" wp14:editId="4319FFF2">
             <wp:simplePos x="0" y="0"/>
             <wp:positionH relativeFrom="margin">
-              <wp:posOffset>3587115</wp:posOffset>
+              <wp:align>center</wp:align>
             </wp:positionH>
             <wp:positionV relativeFrom="paragraph">
               <wp:posOffset>337185</wp:posOffset>
@@ -3297,7 +3098,7 @@
                     <pic:cNvPicPr/>
                   </pic:nvPicPr>
                   <pic:blipFill>
-                    <a:blip r:embed="rId13">
+                    <a:blip r:embed="rId18">
                       <a:extLst>
                         <a:ext uri="{28A0092B-C50C-407E-A947-70E740481C1C}">
                           <a14:useLocalDpi xmlns:a14="http://schemas.microsoft.com/office/drawing/2010/main" val="0"/>
@@ -3469,7 +3270,7 @@
                     </pic:cNvPicPr>
                   </pic:nvPicPr>
                   <pic:blipFill>
-                    <a:blip r:embed="rId14">
+                    <a:blip r:embed="rId19">
                       <a:extLst>
                         <a:ext uri="{28A0092B-C50C-407E-A947-70E740481C1C}">
                           <a14:useLocalDpi xmlns:a14="http://schemas.microsoft.com/office/drawing/2010/main" val="0"/>
@@ -3674,7 +3475,7 @@
                     </pic:cNvPicPr>
                   </pic:nvPicPr>
                   <pic:blipFill>
-                    <a:blip r:embed="rId15">
+                    <a:blip r:embed="rId20">
                       <a:extLst>
                         <a:ext uri="{28A0092B-C50C-407E-A947-70E740481C1C}">
                           <a14:useLocalDpi xmlns:a14="http://schemas.microsoft.com/office/drawing/2010/main" val="0"/>
@@ -3735,7 +3536,7 @@
                     </pic:cNvPicPr>
                   </pic:nvPicPr>
                   <pic:blipFill>
-                    <a:blip r:embed="rId16">
+                    <a:blip r:embed="rId21">
                       <a:extLst>
                         <a:ext uri="{28A0092B-C50C-407E-A947-70E740481C1C}">
                           <a14:useLocalDpi xmlns:a14="http://schemas.microsoft.com/office/drawing/2010/main" val="0"/>
@@ -3796,7 +3597,7 @@
                     </pic:cNvPicPr>
                   </pic:nvPicPr>
                   <pic:blipFill>
-                    <a:blip r:embed="rId17">
+                    <a:blip r:embed="rId22">
                       <a:extLst>
                         <a:ext uri="{28A0092B-C50C-407E-A947-70E740481C1C}">
                           <a14:useLocalDpi xmlns:a14="http://schemas.microsoft.com/office/drawing/2010/main" val="0"/>
@@ -4206,7 +4007,7 @@
                     <pic:cNvPicPr/>
                   </pic:nvPicPr>
                   <pic:blipFill>
-                    <a:blip r:embed="rId18">
+                    <a:blip r:embed="rId23">
                       <a:extLst>
                         <a:ext uri="{28A0092B-C50C-407E-A947-70E740481C1C}">
                           <a14:useLocalDpi xmlns:a14="http://schemas.microsoft.com/office/drawing/2010/main" val="0"/>
@@ -4263,7 +4064,7 @@
                     <pic:cNvPicPr/>
                   </pic:nvPicPr>
                   <pic:blipFill>
-                    <a:blip r:embed="rId19">
+                    <a:blip r:embed="rId24">
                       <a:extLst>
                         <a:ext uri="{28A0092B-C50C-407E-A947-70E740481C1C}">
                           <a14:useLocalDpi xmlns:a14="http://schemas.microsoft.com/office/drawing/2010/main" val="0"/>
@@ -4349,34 +4150,14 @@
                                 <w:szCs w:val="40"/>
                               </w:rPr>
                             </w:pPr>
-                            <w:proofErr w:type="spellStart"/>
                             <w:r>
                               <w:rPr>
                                 <w:rFonts w:ascii="Segoe UI" w:hAnsi="Segoe UI" w:cs="Segoe UI"/>
                                 <w:sz w:val="40"/>
                                 <w:szCs w:val="40"/>
                               </w:rPr>
-                              <w:t>Splendorous</w:t>
+                              <w:t>Splendorous Games</w:t>
                             </w:r>
-                            <w:proofErr w:type="spellEnd"/>
-                            <w:r>
-                              <w:rPr>
-                                <w:rFonts w:ascii="Segoe UI" w:hAnsi="Segoe UI" w:cs="Segoe UI"/>
-                                <w:sz w:val="40"/>
-                                <w:szCs w:val="40"/>
-                              </w:rPr>
-                              <w:t xml:space="preserve"> </w:t>
-                            </w:r>
-                            <w:proofErr w:type="spellStart"/>
-                            <w:r>
-                              <w:rPr>
-                                <w:rFonts w:ascii="Segoe UI" w:hAnsi="Segoe UI" w:cs="Segoe UI"/>
-                                <w:sz w:val="40"/>
-                                <w:szCs w:val="40"/>
-                              </w:rPr>
-                              <w:t>Games</w:t>
-                            </w:r>
-                            <w:proofErr w:type="spellEnd"/>
                           </w:p>
                         </w:txbxContent>
                       </wps:txbx>
@@ -4592,7 +4373,7 @@
                     <pic:cNvPicPr/>
                   </pic:nvPicPr>
                   <pic:blipFill>
-                    <a:blip r:embed="rId20">
+                    <a:blip r:embed="rId25">
                       <a:extLst>
                         <a:ext uri="{28A0092B-C50C-407E-A947-70E740481C1C}">
                           <a14:useLocalDpi xmlns:a14="http://schemas.microsoft.com/office/drawing/2010/main" val="0"/>
@@ -4651,7 +4432,7 @@
                     </pic:cNvPicPr>
                   </pic:nvPicPr>
                   <pic:blipFill>
-                    <a:blip r:embed="rId21">
+                    <a:blip r:embed="rId26">
                       <a:extLst>
                         <a:ext uri="{28A0092B-C50C-407E-A947-70E740481C1C}">
                           <a14:useLocalDpi xmlns:a14="http://schemas.microsoft.com/office/drawing/2010/main" val="0"/>
@@ -4788,7 +4569,7 @@
                     </pic:cNvPicPr>
                   </pic:nvPicPr>
                   <pic:blipFill>
-                    <a:blip r:embed="rId22">
+                    <a:blip r:embed="rId27">
                       <a:extLst>
                         <a:ext uri="{28A0092B-C50C-407E-A947-70E740481C1C}">
                           <a14:useLocalDpi xmlns:a14="http://schemas.microsoft.com/office/drawing/2010/main" val="0"/>
@@ -4999,7 +4780,7 @@
                     <pic:cNvPicPr/>
                   </pic:nvPicPr>
                   <pic:blipFill>
-                    <a:blip r:embed="rId23">
+                    <a:blip r:embed="rId28">
                       <a:extLst>
                         <a:ext uri="{28A0092B-C50C-407E-A947-70E740481C1C}">
                           <a14:useLocalDpi xmlns:a14="http://schemas.microsoft.com/office/drawing/2010/main" val="0"/>
@@ -5056,7 +4837,7 @@
                     <pic:cNvPicPr/>
                   </pic:nvPicPr>
                   <pic:blipFill>
-                    <a:blip r:embed="rId24">
+                    <a:blip r:embed="rId29">
                       <a:extLst>
                         <a:ext uri="{28A0092B-C50C-407E-A947-70E740481C1C}">
                           <a14:useLocalDpi xmlns:a14="http://schemas.microsoft.com/office/drawing/2010/main" val="0"/>
@@ -5232,36 +5013,8 @@
                                 <w:sz w:val="40"/>
                                 <w:szCs w:val="40"/>
                               </w:rPr>
-                              <w:t>Itch.io/</w:t>
+                              <w:t>Itch.io/Instant Games</w:t>
                             </w:r>
-                            <w:proofErr w:type="spellStart"/>
-                            <w:r>
-                              <w:rPr>
-                                <w:rFonts w:ascii="Segoe UI" w:hAnsi="Segoe UI" w:cs="Segoe UI"/>
-                                <w:sz w:val="40"/>
-                                <w:szCs w:val="40"/>
-                              </w:rPr>
-                              <w:t>Instant</w:t>
-                            </w:r>
-                            <w:proofErr w:type="spellEnd"/>
-                            <w:r>
-                              <w:rPr>
-                                <w:rFonts w:ascii="Segoe UI" w:hAnsi="Segoe UI" w:cs="Segoe UI"/>
-                                <w:sz w:val="40"/>
-                                <w:szCs w:val="40"/>
-                              </w:rPr>
-                              <w:t xml:space="preserve"> </w:t>
-                            </w:r>
-                            <w:proofErr w:type="spellStart"/>
-                            <w:r>
-                              <w:rPr>
-                                <w:rFonts w:ascii="Segoe UI" w:hAnsi="Segoe UI" w:cs="Segoe UI"/>
-                                <w:sz w:val="40"/>
-                                <w:szCs w:val="40"/>
-                              </w:rPr>
-                              <w:t>Games</w:t>
-                            </w:r>
-                            <w:proofErr w:type="spellEnd"/>
                           </w:p>
                         </w:txbxContent>
                       </wps:txbx>

</xml_diff>